<commit_message>
Update implementation and appendix
</commit_message>
<xml_diff>
--- a/paper/demostration screen capture.docx
+++ b/paper/demostration screen capture.docx
@@ -6,6 +6,8 @@
       <w:r>
         <w:t>Chatbox</w:t>
       </w:r>
+      <w:bookmarkStart w:id="0" w:name="_GoBack"/>
+      <w:bookmarkEnd w:id="0"/>
     </w:p>
     <w:p/>
     <w:p>
@@ -118,17 +120,504 @@
         </w:drawing>
       </w:r>
     </w:p>
+    <w:p>
+      <w:r>
+        <w:t>dashboard</w:t>
+      </w:r>
+    </w:p>
+    <w:p>
+      <w:r>
+        <w:rPr>
+          <w:noProof/>
+        </w:rPr>
+        <w:drawing>
+          <wp:inline distT="0" distB="0" distL="0" distR="0">
+            <wp:extent cx="5785991" cy="2514600"/>
+            <wp:effectExtent l="0" t="0" r="5715" b="0"/>
+            <wp:docPr id="6" name="图片 6" descr="C:\Users\JUSTIN\Documents\WeChat Files\wxid_sy1xs9unbbor22\FileStorage\Temp\1692805744493.png"/>
+            <wp:cNvGraphicFramePr>
+              <a:graphicFrameLocks xmlns:a="http://schemas.openxmlformats.org/drawingml/2006/main" noChangeAspect="1"/>
+            </wp:cNvGraphicFramePr>
+            <a:graphic xmlns:a="http://schemas.openxmlformats.org/drawingml/2006/main">
+              <a:graphicData uri="http://schemas.openxmlformats.org/drawingml/2006/picture">
+                <pic:pic xmlns:pic="http://schemas.openxmlformats.org/drawingml/2006/picture">
+                  <pic:nvPicPr>
+                    <pic:cNvPr id="0" name="Picture 3" descr="C:\Users\JUSTIN\Documents\WeChat Files\wxid_sy1xs9unbbor22\FileStorage\Temp\1692805744493.png"/>
+                    <pic:cNvPicPr>
+                      <a:picLocks noChangeAspect="1" noChangeArrowheads="1"/>
+                    </pic:cNvPicPr>
+                  </pic:nvPicPr>
+                  <pic:blipFill>
+                    <a:blip r:embed="rId8" cstate="print">
+                      <a:extLst>
+                        <a:ext uri="{28A0092B-C50C-407E-A947-70E740481C1C}">
+                          <a14:useLocalDpi xmlns:a14="http://schemas.microsoft.com/office/drawing/2010/main" val="0"/>
+                        </a:ext>
+                      </a:extLst>
+                    </a:blip>
+                    <a:srcRect/>
+                    <a:stretch>
+                      <a:fillRect/>
+                    </a:stretch>
+                  </pic:blipFill>
+                  <pic:spPr bwMode="auto">
+                    <a:xfrm>
+                      <a:off x="0" y="0"/>
+                      <a:ext cx="5797290" cy="2519511"/>
+                    </a:xfrm>
+                    <a:prstGeom prst="rect">
+                      <a:avLst/>
+                    </a:prstGeom>
+                    <a:noFill/>
+                    <a:ln>
+                      <a:noFill/>
+                    </a:ln>
+                  </pic:spPr>
+                </pic:pic>
+              </a:graphicData>
+            </a:graphic>
+          </wp:inline>
+        </w:drawing>
+      </w:r>
+    </w:p>
+    <w:p/>
+    <w:p>
+      <w:r>
+        <w:t>Study Card component</w:t>
+      </w:r>
+    </w:p>
+    <w:p>
+      <w:r>
+        <w:rPr>
+          <w:noProof/>
+        </w:rPr>
+        <w:lastRenderedPageBreak/>
+        <w:drawing>
+          <wp:inline distT="0" distB="0" distL="0" distR="0">
+            <wp:extent cx="2453640" cy="2502822"/>
+            <wp:effectExtent l="0" t="0" r="3810" b="0"/>
+            <wp:docPr id="4" name="图片 4" descr="C:\Users\JUSTIN\Documents\WeChat Files\wxid_sy1xs9unbbor22\FileStorage\Temp\1692804808588.png"/>
+            <wp:cNvGraphicFramePr>
+              <a:graphicFrameLocks xmlns:a="http://schemas.openxmlformats.org/drawingml/2006/main" noChangeAspect="1"/>
+            </wp:cNvGraphicFramePr>
+            <a:graphic xmlns:a="http://schemas.openxmlformats.org/drawingml/2006/main">
+              <a:graphicData uri="http://schemas.openxmlformats.org/drawingml/2006/picture">
+                <pic:pic xmlns:pic="http://schemas.openxmlformats.org/drawingml/2006/picture">
+                  <pic:nvPicPr>
+                    <pic:cNvPr id="0" name="Picture 1" descr="C:\Users\JUSTIN\Documents\WeChat Files\wxid_sy1xs9unbbor22\FileStorage\Temp\1692804808588.png"/>
+                    <pic:cNvPicPr>
+                      <a:picLocks noChangeAspect="1" noChangeArrowheads="1"/>
+                    </pic:cNvPicPr>
+                  </pic:nvPicPr>
+                  <pic:blipFill>
+                    <a:blip r:embed="rId9">
+                      <a:extLst>
+                        <a:ext uri="{28A0092B-C50C-407E-A947-70E740481C1C}">
+                          <a14:useLocalDpi xmlns:a14="http://schemas.microsoft.com/office/drawing/2010/main" val="0"/>
+                        </a:ext>
+                      </a:extLst>
+                    </a:blip>
+                    <a:srcRect/>
+                    <a:stretch>
+                      <a:fillRect/>
+                    </a:stretch>
+                  </pic:blipFill>
+                  <pic:spPr bwMode="auto">
+                    <a:xfrm>
+                      <a:off x="0" y="0"/>
+                      <a:ext cx="2469874" cy="2519381"/>
+                    </a:xfrm>
+                    <a:prstGeom prst="rect">
+                      <a:avLst/>
+                    </a:prstGeom>
+                    <a:noFill/>
+                    <a:ln>
+                      <a:noFill/>
+                    </a:ln>
+                  </pic:spPr>
+                </pic:pic>
+              </a:graphicData>
+            </a:graphic>
+          </wp:inline>
+        </w:drawing>
+      </w:r>
+      <w:r>
+        <w:rPr>
+          <w:rStyle w:val="a"/>
+          <w:rFonts w:ascii="Times New Roman" w:eastAsia="Times New Roman" w:hAnsi="Times New Roman" w:cs="Times New Roman"/>
+          <w:snapToGrid w:val="0"/>
+          <w:color w:val="000000"/>
+          <w:w w:val="0"/>
+          <w:sz w:val="0"/>
+          <w:szCs w:val="0"/>
+          <w:u w:color="000000"/>
+          <w:bdr w:val="none" w:sz="0" w:space="0" w:color="000000"/>
+          <w:shd w:val="clear" w:color="000000" w:fill="000000"/>
+          <w:lang w:val="x-none" w:eastAsia="x-none" w:bidi="x-none"/>
+        </w:rPr>
+        <w:t xml:space="preserve"> </w:t>
+      </w:r>
+      <w:r>
+        <w:rPr>
+          <w:noProof/>
+        </w:rPr>
+        <w:drawing>
+          <wp:inline distT="0" distB="0" distL="0" distR="0">
+            <wp:extent cx="2975367" cy="2834640"/>
+            <wp:effectExtent l="0" t="0" r="0" b="3810"/>
+            <wp:docPr id="13" name="图片 13" descr="C:\Users\JUSTIN\Documents\WeChat Files\wxid_sy1xs9unbbor22\FileStorage\Temp\1692837039084.png"/>
+            <wp:cNvGraphicFramePr>
+              <a:graphicFrameLocks xmlns:a="http://schemas.openxmlformats.org/drawingml/2006/main" noChangeAspect="1"/>
+            </wp:cNvGraphicFramePr>
+            <a:graphic xmlns:a="http://schemas.openxmlformats.org/drawingml/2006/main">
+              <a:graphicData uri="http://schemas.openxmlformats.org/drawingml/2006/picture">
+                <pic:pic xmlns:pic="http://schemas.openxmlformats.org/drawingml/2006/picture">
+                  <pic:nvPicPr>
+                    <pic:cNvPr id="0" name="Picture 10" descr="C:\Users\JUSTIN\Documents\WeChat Files\wxid_sy1xs9unbbor22\FileStorage\Temp\1692837039084.png"/>
+                    <pic:cNvPicPr>
+                      <a:picLocks noChangeAspect="1" noChangeArrowheads="1"/>
+                    </pic:cNvPicPr>
+                  </pic:nvPicPr>
+                  <pic:blipFill>
+                    <a:blip r:embed="rId10">
+                      <a:extLst>
+                        <a:ext uri="{28A0092B-C50C-407E-A947-70E740481C1C}">
+                          <a14:useLocalDpi xmlns:a14="http://schemas.microsoft.com/office/drawing/2010/main" val="0"/>
+                        </a:ext>
+                      </a:extLst>
+                    </a:blip>
+                    <a:srcRect/>
+                    <a:stretch>
+                      <a:fillRect/>
+                    </a:stretch>
+                  </pic:blipFill>
+                  <pic:spPr bwMode="auto">
+                    <a:xfrm>
+                      <a:off x="0" y="0"/>
+                      <a:ext cx="2986225" cy="2844985"/>
+                    </a:xfrm>
+                    <a:prstGeom prst="rect">
+                      <a:avLst/>
+                    </a:prstGeom>
+                    <a:noFill/>
+                    <a:ln>
+                      <a:noFill/>
+                    </a:ln>
+                  </pic:spPr>
+                </pic:pic>
+              </a:graphicData>
+            </a:graphic>
+          </wp:inline>
+        </w:drawing>
+      </w:r>
+    </w:p>
+    <w:p>
+      <w:r>
+        <w:t>Study Page</w:t>
+      </w:r>
+    </w:p>
+    <w:p>
+      <w:r>
+        <w:rPr>
+          <w:noProof/>
+        </w:rPr>
+        <w:drawing>
+          <wp:inline distT="0" distB="0" distL="0" distR="0">
+            <wp:extent cx="5486400" cy="2494598"/>
+            <wp:effectExtent l="0" t="0" r="0" b="1270"/>
+            <wp:docPr id="7" name="图片 7" descr="C:\Users\JUSTIN\Documents\WeChat Files\wxid_sy1xs9unbbor22\FileStorage\Temp\1692805867335.png"/>
+            <wp:cNvGraphicFramePr>
+              <a:graphicFrameLocks xmlns:a="http://schemas.openxmlformats.org/drawingml/2006/main" noChangeAspect="1"/>
+            </wp:cNvGraphicFramePr>
+            <a:graphic xmlns:a="http://schemas.openxmlformats.org/drawingml/2006/main">
+              <a:graphicData uri="http://schemas.openxmlformats.org/drawingml/2006/picture">
+                <pic:pic xmlns:pic="http://schemas.openxmlformats.org/drawingml/2006/picture">
+                  <pic:nvPicPr>
+                    <pic:cNvPr id="0" name="Picture 4" descr="C:\Users\JUSTIN\Documents\WeChat Files\wxid_sy1xs9unbbor22\FileStorage\Temp\1692805867335.png"/>
+                    <pic:cNvPicPr>
+                      <a:picLocks noChangeAspect="1" noChangeArrowheads="1"/>
+                    </pic:cNvPicPr>
+                  </pic:nvPicPr>
+                  <pic:blipFill>
+                    <a:blip r:embed="rId11" cstate="print">
+                      <a:extLst>
+                        <a:ext uri="{28A0092B-C50C-407E-A947-70E740481C1C}">
+                          <a14:useLocalDpi xmlns:a14="http://schemas.microsoft.com/office/drawing/2010/main" val="0"/>
+                        </a:ext>
+                      </a:extLst>
+                    </a:blip>
+                    <a:srcRect/>
+                    <a:stretch>
+                      <a:fillRect/>
+                    </a:stretch>
+                  </pic:blipFill>
+                  <pic:spPr bwMode="auto">
+                    <a:xfrm>
+                      <a:off x="0" y="0"/>
+                      <a:ext cx="5486400" cy="2494598"/>
+                    </a:xfrm>
+                    <a:prstGeom prst="rect">
+                      <a:avLst/>
+                    </a:prstGeom>
+                    <a:noFill/>
+                    <a:ln>
+                      <a:noFill/>
+                    </a:ln>
+                  </pic:spPr>
+                </pic:pic>
+              </a:graphicData>
+            </a:graphic>
+          </wp:inline>
+        </w:drawing>
+      </w:r>
+    </w:p>
+    <w:p>
+      <w:r>
+        <w:t>Review item card</w:t>
+      </w:r>
+    </w:p>
+    <w:p>
+      <w:r>
+        <w:rPr>
+          <w:noProof/>
+        </w:rPr>
+        <w:lastRenderedPageBreak/>
+        <w:drawing>
+          <wp:inline distT="0" distB="0" distL="0" distR="0">
+            <wp:extent cx="2865918" cy="3520440"/>
+            <wp:effectExtent l="0" t="0" r="0" b="3810"/>
+            <wp:docPr id="8" name="图片 8" descr="C:\Users\JUSTIN\Documents\WeChat Files\wxid_sy1xs9unbbor22\FileStorage\Temp\1692805992413.png"/>
+            <wp:cNvGraphicFramePr>
+              <a:graphicFrameLocks xmlns:a="http://schemas.openxmlformats.org/drawingml/2006/main" noChangeAspect="1"/>
+            </wp:cNvGraphicFramePr>
+            <a:graphic xmlns:a="http://schemas.openxmlformats.org/drawingml/2006/main">
+              <a:graphicData uri="http://schemas.openxmlformats.org/drawingml/2006/picture">
+                <pic:pic xmlns:pic="http://schemas.openxmlformats.org/drawingml/2006/picture">
+                  <pic:nvPicPr>
+                    <pic:cNvPr id="0" name="Picture 5" descr="C:\Users\JUSTIN\Documents\WeChat Files\wxid_sy1xs9unbbor22\FileStorage\Temp\1692805992413.png"/>
+                    <pic:cNvPicPr>
+                      <a:picLocks noChangeAspect="1" noChangeArrowheads="1"/>
+                    </pic:cNvPicPr>
+                  </pic:nvPicPr>
+                  <pic:blipFill>
+                    <a:blip r:embed="rId12">
+                      <a:extLst>
+                        <a:ext uri="{28A0092B-C50C-407E-A947-70E740481C1C}">
+                          <a14:useLocalDpi xmlns:a14="http://schemas.microsoft.com/office/drawing/2010/main" val="0"/>
+                        </a:ext>
+                      </a:extLst>
+                    </a:blip>
+                    <a:srcRect/>
+                    <a:stretch>
+                      <a:fillRect/>
+                    </a:stretch>
+                  </pic:blipFill>
+                  <pic:spPr bwMode="auto">
+                    <a:xfrm>
+                      <a:off x="0" y="0"/>
+                      <a:ext cx="2875050" cy="3531657"/>
+                    </a:xfrm>
+                    <a:prstGeom prst="rect">
+                      <a:avLst/>
+                    </a:prstGeom>
+                    <a:noFill/>
+                    <a:ln>
+                      <a:noFill/>
+                    </a:ln>
+                  </pic:spPr>
+                </pic:pic>
+              </a:graphicData>
+            </a:graphic>
+          </wp:inline>
+        </w:drawing>
+      </w:r>
+      <w:r>
+        <w:rPr>
+          <w:noProof/>
+        </w:rPr>
+        <w:drawing>
+          <wp:inline distT="0" distB="0" distL="0" distR="0" wp14:anchorId="6374EE93" wp14:editId="17F16508">
+            <wp:extent cx="2581547" cy="4015740"/>
+            <wp:effectExtent l="0" t="0" r="9525" b="3810"/>
+            <wp:docPr id="9" name="图片 9" descr="C:\Users\JUSTIN\Documents\WeChat Files\wxid_sy1xs9unbbor22\FileStorage\Temp\1692806275873.png"/>
+            <wp:cNvGraphicFramePr>
+              <a:graphicFrameLocks xmlns:a="http://schemas.openxmlformats.org/drawingml/2006/main" noChangeAspect="1"/>
+            </wp:cNvGraphicFramePr>
+            <a:graphic xmlns:a="http://schemas.openxmlformats.org/drawingml/2006/main">
+              <a:graphicData uri="http://schemas.openxmlformats.org/drawingml/2006/picture">
+                <pic:pic xmlns:pic="http://schemas.openxmlformats.org/drawingml/2006/picture">
+                  <pic:nvPicPr>
+                    <pic:cNvPr id="0" name="Picture 6" descr="C:\Users\JUSTIN\Documents\WeChat Files\wxid_sy1xs9unbbor22\FileStorage\Temp\1692806275873.png"/>
+                    <pic:cNvPicPr>
+                      <a:picLocks noChangeAspect="1" noChangeArrowheads="1"/>
+                    </pic:cNvPicPr>
+                  </pic:nvPicPr>
+                  <pic:blipFill>
+                    <a:blip r:embed="rId13">
+                      <a:extLst>
+                        <a:ext uri="{28A0092B-C50C-407E-A947-70E740481C1C}">
+                          <a14:useLocalDpi xmlns:a14="http://schemas.microsoft.com/office/drawing/2010/main" val="0"/>
+                        </a:ext>
+                      </a:extLst>
+                    </a:blip>
+                    <a:srcRect/>
+                    <a:stretch>
+                      <a:fillRect/>
+                    </a:stretch>
+                  </pic:blipFill>
+                  <pic:spPr bwMode="auto">
+                    <a:xfrm>
+                      <a:off x="0" y="0"/>
+                      <a:ext cx="2602006" cy="4047565"/>
+                    </a:xfrm>
+                    <a:prstGeom prst="rect">
+                      <a:avLst/>
+                    </a:prstGeom>
+                    <a:noFill/>
+                    <a:ln>
+                      <a:noFill/>
+                    </a:ln>
+                  </pic:spPr>
+                </pic:pic>
+              </a:graphicData>
+            </a:graphic>
+          </wp:inline>
+        </w:drawing>
+      </w:r>
+    </w:p>
+    <w:p>
+      <w:r>
+        <w:t>Review page</w:t>
+      </w:r>
+    </w:p>
+    <w:p>
+      <w:r>
+        <w:rPr>
+          <w:noProof/>
+        </w:rPr>
+        <w:drawing>
+          <wp:inline distT="0" distB="0" distL="0" distR="0">
+            <wp:extent cx="5486400" cy="2480310"/>
+            <wp:effectExtent l="0" t="0" r="0" b="0"/>
+            <wp:docPr id="10" name="图片 10" descr="C:\Users\JUSTIN\Documents\WeChat Files\wxid_sy1xs9unbbor22\FileStorage\Temp\1692806377925.png"/>
+            <wp:cNvGraphicFramePr>
+              <a:graphicFrameLocks xmlns:a="http://schemas.openxmlformats.org/drawingml/2006/main" noChangeAspect="1"/>
+            </wp:cNvGraphicFramePr>
+            <a:graphic xmlns:a="http://schemas.openxmlformats.org/drawingml/2006/main">
+              <a:graphicData uri="http://schemas.openxmlformats.org/drawingml/2006/picture">
+                <pic:pic xmlns:pic="http://schemas.openxmlformats.org/drawingml/2006/picture">
+                  <pic:nvPicPr>
+                    <pic:cNvPr id="0" name="Picture 7" descr="C:\Users\JUSTIN\Documents\WeChat Files\wxid_sy1xs9unbbor22\FileStorage\Temp\1692806377925.png"/>
+                    <pic:cNvPicPr>
+                      <a:picLocks noChangeAspect="1" noChangeArrowheads="1"/>
+                    </pic:cNvPicPr>
+                  </pic:nvPicPr>
+                  <pic:blipFill>
+                    <a:blip r:embed="rId14" cstate="print">
+                      <a:extLst>
+                        <a:ext uri="{28A0092B-C50C-407E-A947-70E740481C1C}">
+                          <a14:useLocalDpi xmlns:a14="http://schemas.microsoft.com/office/drawing/2010/main" val="0"/>
+                        </a:ext>
+                      </a:extLst>
+                    </a:blip>
+                    <a:srcRect/>
+                    <a:stretch>
+                      <a:fillRect/>
+                    </a:stretch>
+                  </pic:blipFill>
+                  <pic:spPr bwMode="auto">
+                    <a:xfrm>
+                      <a:off x="0" y="0"/>
+                      <a:ext cx="5486400" cy="2480310"/>
+                    </a:xfrm>
+                    <a:prstGeom prst="rect">
+                      <a:avLst/>
+                    </a:prstGeom>
+                    <a:noFill/>
+                    <a:ln>
+                      <a:noFill/>
+                    </a:ln>
+                  </pic:spPr>
+                </pic:pic>
+              </a:graphicData>
+            </a:graphic>
+          </wp:inline>
+        </w:drawing>
+      </w:r>
+    </w:p>
+    <w:p/>
+    <w:p/>
+    <w:p>
+      <w:r>
+        <w:t>Chatbox</w:t>
+      </w:r>
+    </w:p>
     <w:p/>
     <w:p/>
     <w:p/>
+    <w:p>
+      <w:r>
+        <w:rPr>
+          <w:noProof/>
+        </w:rPr>
+        <w:drawing>
+          <wp:inline distT="0" distB="0" distL="0" distR="0">
+            <wp:extent cx="5486400" cy="2486025"/>
+            <wp:effectExtent l="0" t="0" r="0" b="9525"/>
+            <wp:docPr id="11" name="图片 11" descr="C:\Users\JUSTIN\Documents\WeChat Files\wxid_sy1xs9unbbor22\FileStorage\Temp\1692806514130.png"/>
+            <wp:cNvGraphicFramePr>
+              <a:graphicFrameLocks xmlns:a="http://schemas.openxmlformats.org/drawingml/2006/main" noChangeAspect="1"/>
+            </wp:cNvGraphicFramePr>
+            <a:graphic xmlns:a="http://schemas.openxmlformats.org/drawingml/2006/main">
+              <a:graphicData uri="http://schemas.openxmlformats.org/drawingml/2006/picture">
+                <pic:pic xmlns:pic="http://schemas.openxmlformats.org/drawingml/2006/picture">
+                  <pic:nvPicPr>
+                    <pic:cNvPr id="0" name="Picture 8" descr="C:\Users\JUSTIN\Documents\WeChat Files\wxid_sy1xs9unbbor22\FileStorage\Temp\1692806514130.png"/>
+                    <pic:cNvPicPr>
+                      <a:picLocks noChangeAspect="1" noChangeArrowheads="1"/>
+                    </pic:cNvPicPr>
+                  </pic:nvPicPr>
+                  <pic:blipFill>
+                    <a:blip r:embed="rId15" cstate="print">
+                      <a:extLst>
+                        <a:ext uri="{28A0092B-C50C-407E-A947-70E740481C1C}">
+                          <a14:useLocalDpi xmlns:a14="http://schemas.microsoft.com/office/drawing/2010/main" val="0"/>
+                        </a:ext>
+                      </a:extLst>
+                    </a:blip>
+                    <a:srcRect/>
+                    <a:stretch>
+                      <a:fillRect/>
+                    </a:stretch>
+                  </pic:blipFill>
+                  <pic:spPr bwMode="auto">
+                    <a:xfrm>
+                      <a:off x="0" y="0"/>
+                      <a:ext cx="5486400" cy="2486025"/>
+                    </a:xfrm>
+                    <a:prstGeom prst="rect">
+                      <a:avLst/>
+                    </a:prstGeom>
+                    <a:noFill/>
+                    <a:ln>
+                      <a:noFill/>
+                    </a:ln>
+                  </pic:spPr>
+                </pic:pic>
+              </a:graphicData>
+            </a:graphic>
+          </wp:inline>
+        </w:drawing>
+      </w:r>
+    </w:p>
     <w:p/>
-    <w:p>
-      <w:bookmarkStart w:id="0" w:name="_GoBack"/>
-      <w:bookmarkEnd w:id="0"/>
-    </w:p>
+    <w:p/>
     <w:p>
       <w:r>
         <w:t>Hint</w:t>
+      </w:r>
+      <w:r>
+        <w:t>:</w:t>
       </w:r>
     </w:p>
     <w:p>
@@ -154,7 +643,7 @@
                     </pic:cNvPicPr>
                   </pic:nvPicPr>
                   <pic:blipFill>
-                    <a:blip r:embed="rId8">
+                    <a:blip r:embed="rId16">
                       <a:extLst>
                         <a:ext uri="{28A0092B-C50C-407E-A947-70E740481C1C}">
                           <a14:useLocalDpi xmlns:a14="http://schemas.microsoft.com/office/drawing/2010/main" val="0"/>
@@ -170,6 +659,61 @@
                     <a:xfrm>
                       <a:off x="0" y="0"/>
                       <a:ext cx="2392680" cy="487680"/>
+                    </a:xfrm>
+                    <a:prstGeom prst="rect">
+                      <a:avLst/>
+                    </a:prstGeom>
+                    <a:noFill/>
+                    <a:ln>
+                      <a:noFill/>
+                    </a:ln>
+                  </pic:spPr>
+                </pic:pic>
+              </a:graphicData>
+            </a:graphic>
+          </wp:inline>
+        </w:drawing>
+      </w:r>
+    </w:p>
+    <w:p>
+      <w:r>
+        <w:rPr>
+          <w:noProof/>
+        </w:rPr>
+        <w:drawing>
+          <wp:inline distT="0" distB="0" distL="0" distR="0">
+            <wp:extent cx="2537460" cy="579120"/>
+            <wp:effectExtent l="0" t="0" r="0" b="0"/>
+            <wp:docPr id="12" name="图片 12" descr="C:\Users\JUSTIN\Documents\WeChat Files\wxid_sy1xs9unbbor22\FileStorage\Temp\1692807653688.png"/>
+            <wp:cNvGraphicFramePr>
+              <a:graphicFrameLocks xmlns:a="http://schemas.openxmlformats.org/drawingml/2006/main" noChangeAspect="1"/>
+            </wp:cNvGraphicFramePr>
+            <a:graphic xmlns:a="http://schemas.openxmlformats.org/drawingml/2006/main">
+              <a:graphicData uri="http://schemas.openxmlformats.org/drawingml/2006/picture">
+                <pic:pic xmlns:pic="http://schemas.openxmlformats.org/drawingml/2006/picture">
+                  <pic:nvPicPr>
+                    <pic:cNvPr id="0" name="Picture 9" descr="C:\Users\JUSTIN\Documents\WeChat Files\wxid_sy1xs9unbbor22\FileStorage\Temp\1692807653688.png"/>
+                    <pic:cNvPicPr>
+                      <a:picLocks noChangeAspect="1" noChangeArrowheads="1"/>
+                    </pic:cNvPicPr>
+                  </pic:nvPicPr>
+                  <pic:blipFill>
+                    <a:blip r:embed="rId17">
+                      <a:extLst>
+                        <a:ext uri="{28A0092B-C50C-407E-A947-70E740481C1C}">
+                          <a14:useLocalDpi xmlns:a14="http://schemas.microsoft.com/office/drawing/2010/main" val="0"/>
+                        </a:ext>
+                      </a:extLst>
+                    </a:blip>
+                    <a:srcRect/>
+                    <a:stretch>
+                      <a:fillRect/>
+                    </a:stretch>
+                  </pic:blipFill>
+                  <pic:spPr bwMode="auto">
+                    <a:xfrm>
+                      <a:off x="0" y="0"/>
+                      <a:ext cx="2537460" cy="579120"/>
                     </a:xfrm>
                     <a:prstGeom prst="rect">
                       <a:avLst/>

</xml_diff>

<commit_message>
dissertation updating and bug fixed
</commit_message>
<xml_diff>
--- a/paper/demostration screen capture.docx
+++ b/paper/demostration screen capture.docx
@@ -3,11 +3,11 @@
 <w:document xmlns:wpc="http://schemas.microsoft.com/office/word/2010/wordprocessingCanvas" xmlns:cx="http://schemas.microsoft.com/office/drawing/2014/chartex" xmlns:mc="http://schemas.openxmlformats.org/markup-compatibility/2006" xmlns:o="urn:schemas-microsoft-com:office:office" xmlns:r="http://schemas.openxmlformats.org/officeDocument/2006/relationships" xmlns:m="http://schemas.openxmlformats.org/officeDocument/2006/math" xmlns:v="urn:schemas-microsoft-com:vml" xmlns:wp14="http://schemas.microsoft.com/office/word/2010/wordprocessingDrawing" xmlns:wp="http://schemas.openxmlformats.org/drawingml/2006/wordprocessingDrawing" xmlns:w10="urn:schemas-microsoft-com:office:word" xmlns:w="http://schemas.openxmlformats.org/wordprocessingml/2006/main" xmlns:w14="http://schemas.microsoft.com/office/word/2010/wordml" xmlns:w15="http://schemas.microsoft.com/office/word/2012/wordml" xmlns:w16se="http://schemas.microsoft.com/office/word/2015/wordml/symex" xmlns:wpg="http://schemas.microsoft.com/office/word/2010/wordprocessingGroup" xmlns:wpi="http://schemas.microsoft.com/office/word/2010/wordprocessingInk" xmlns:wne="http://schemas.microsoft.com/office/word/2006/wordml" xmlns:wps="http://schemas.microsoft.com/office/word/2010/wordprocessingShape" mc:Ignorable="w14 w15 w16se wp14">
   <w:body>
     <w:p>
+      <w:proofErr w:type="spellStart"/>
       <w:r>
         <w:t>Chatbox</w:t>
       </w:r>
-      <w:bookmarkStart w:id="0" w:name="_GoBack"/>
-      <w:bookmarkEnd w:id="0"/>
+      <w:proofErr w:type="spellEnd"/>
     </w:p>
     <w:p/>
     <w:p>
@@ -243,7 +243,6 @@
       </w:r>
       <w:r>
         <w:rPr>
-          <w:rStyle w:val="a"/>
           <w:rFonts w:ascii="Times New Roman" w:eastAsia="Times New Roman" w:hAnsi="Times New Roman" w:cs="Times New Roman"/>
           <w:snapToGrid w:val="0"/>
           <w:color w:val="000000"/>
@@ -548,9 +547,11 @@
     <w:p/>
     <w:p/>
     <w:p>
+      <w:proofErr w:type="spellStart"/>
       <w:r>
         <w:t>Chatbox</w:t>
       </w:r>
+      <w:proofErr w:type="spellEnd"/>
     </w:p>
     <w:p/>
     <w:p/>
@@ -730,6 +731,194 @@
         </w:drawing>
       </w:r>
     </w:p>
+    <w:p/>
+    <w:p>
+      <w:r>
+        <w:rPr>
+          <w:noProof/>
+        </w:rPr>
+        <w:drawing>
+          <wp:inline distT="0" distB="0" distL="0" distR="0">
+            <wp:extent cx="5486400" cy="1213957"/>
+            <wp:effectExtent l="0" t="0" r="0" b="5715"/>
+            <wp:docPr id="5" name="图片 5" descr="C:\Users\JUSTIN\Documents\WeChat Files\wxid_sy1xs9unbbor22\FileStorage\Temp\1693190149366.png"/>
+            <wp:cNvGraphicFramePr>
+              <a:graphicFrameLocks xmlns:a="http://schemas.openxmlformats.org/drawingml/2006/main" noChangeAspect="1"/>
+            </wp:cNvGraphicFramePr>
+            <a:graphic xmlns:a="http://schemas.openxmlformats.org/drawingml/2006/main">
+              <a:graphicData uri="http://schemas.openxmlformats.org/drawingml/2006/picture">
+                <pic:pic xmlns:pic="http://schemas.openxmlformats.org/drawingml/2006/picture">
+                  <pic:nvPicPr>
+                    <pic:cNvPr id="0" name="Picture 1" descr="C:\Users\JUSTIN\Documents\WeChat Files\wxid_sy1xs9unbbor22\FileStorage\Temp\1693190149366.png"/>
+                    <pic:cNvPicPr>
+                      <a:picLocks noChangeAspect="1" noChangeArrowheads="1"/>
+                    </pic:cNvPicPr>
+                  </pic:nvPicPr>
+                  <pic:blipFill>
+                    <a:blip r:embed="rId18">
+                      <a:extLst>
+                        <a:ext uri="{28A0092B-C50C-407E-A947-70E740481C1C}">
+                          <a14:useLocalDpi xmlns:a14="http://schemas.microsoft.com/office/drawing/2010/main" val="0"/>
+                        </a:ext>
+                      </a:extLst>
+                    </a:blip>
+                    <a:srcRect/>
+                    <a:stretch>
+                      <a:fillRect/>
+                    </a:stretch>
+                  </pic:blipFill>
+                  <pic:spPr bwMode="auto">
+                    <a:xfrm>
+                      <a:off x="0" y="0"/>
+                      <a:ext cx="5486400" cy="1213957"/>
+                    </a:xfrm>
+                    <a:prstGeom prst="rect">
+                      <a:avLst/>
+                    </a:prstGeom>
+                    <a:noFill/>
+                    <a:ln>
+                      <a:noFill/>
+                    </a:ln>
+                  </pic:spPr>
+                </pic:pic>
+              </a:graphicData>
+            </a:graphic>
+          </wp:inline>
+        </w:drawing>
+      </w:r>
+    </w:p>
+    <w:p/>
+    <w:p>
+      <w:r>
+        <w:rPr>
+          <w:noProof/>
+        </w:rPr>
+        <w:lastRenderedPageBreak/>
+        <w:drawing>
+          <wp:inline distT="0" distB="0" distL="0" distR="0">
+            <wp:extent cx="2263140" cy="2323814"/>
+            <wp:effectExtent l="19050" t="19050" r="22860" b="19685"/>
+            <wp:docPr id="14" name="图片 14" descr="C:\Users\JUSTIN\Documents\WeChat Files\wxid_sy1xs9unbbor22\FileStorage\Temp\1693207992936.png"/>
+            <wp:cNvGraphicFramePr>
+              <a:graphicFrameLocks xmlns:a="http://schemas.openxmlformats.org/drawingml/2006/main" noChangeAspect="1"/>
+            </wp:cNvGraphicFramePr>
+            <a:graphic xmlns:a="http://schemas.openxmlformats.org/drawingml/2006/main">
+              <a:graphicData uri="http://schemas.openxmlformats.org/drawingml/2006/picture">
+                <pic:pic xmlns:pic="http://schemas.openxmlformats.org/drawingml/2006/picture">
+                  <pic:nvPicPr>
+                    <pic:cNvPr id="0" name="Picture 2" descr="C:\Users\JUSTIN\Documents\WeChat Files\wxid_sy1xs9unbbor22\FileStorage\Temp\1693207992936.png"/>
+                    <pic:cNvPicPr>
+                      <a:picLocks noChangeAspect="1" noChangeArrowheads="1"/>
+                    </pic:cNvPicPr>
+                  </pic:nvPicPr>
+                  <pic:blipFill>
+                    <a:blip r:embed="rId19" cstate="print">
+                      <a:extLst>
+                        <a:ext uri="{28A0092B-C50C-407E-A947-70E740481C1C}">
+                          <a14:useLocalDpi xmlns:a14="http://schemas.microsoft.com/office/drawing/2010/main" val="0"/>
+                        </a:ext>
+                      </a:extLst>
+                    </a:blip>
+                    <a:srcRect/>
+                    <a:stretch>
+                      <a:fillRect/>
+                    </a:stretch>
+                  </pic:blipFill>
+                  <pic:spPr bwMode="auto">
+                    <a:xfrm>
+                      <a:off x="0" y="0"/>
+                      <a:ext cx="2282109" cy="2343292"/>
+                    </a:xfrm>
+                    <a:prstGeom prst="rect">
+                      <a:avLst/>
+                    </a:prstGeom>
+                    <a:noFill/>
+                    <a:ln>
+                      <a:solidFill>
+                        <a:schemeClr val="tx1"/>
+                      </a:solidFill>
+                    </a:ln>
+                  </pic:spPr>
+                </pic:pic>
+              </a:graphicData>
+            </a:graphic>
+          </wp:inline>
+        </w:drawing>
+      </w:r>
+      <w:r>
+        <w:rPr>
+          <w:noProof/>
+        </w:rPr>
+        <w:drawing>
+          <wp:inline distT="0" distB="0" distL="0" distR="0" wp14:anchorId="4F5364B4" wp14:editId="4D4B3D8F">
+            <wp:extent cx="3131820" cy="1777068"/>
+            <wp:effectExtent l="19050" t="19050" r="11430" b="13970"/>
+            <wp:docPr id="15" name="图片 15" descr="C:\Users\JUSTIN\Documents\WeChat Files\wxid_sy1xs9unbbor22\FileStorage\Temp\1693208063949.png"/>
+            <wp:cNvGraphicFramePr>
+              <a:graphicFrameLocks xmlns:a="http://schemas.openxmlformats.org/drawingml/2006/main" noChangeAspect="1"/>
+            </wp:cNvGraphicFramePr>
+            <a:graphic xmlns:a="http://schemas.openxmlformats.org/drawingml/2006/main">
+              <a:graphicData uri="http://schemas.openxmlformats.org/drawingml/2006/picture">
+                <pic:pic xmlns:pic="http://schemas.openxmlformats.org/drawingml/2006/picture">
+                  <pic:nvPicPr>
+                    <pic:cNvPr id="0" name="Picture 3" descr="C:\Users\JUSTIN\Documents\WeChat Files\wxid_sy1xs9unbbor22\FileStorage\Temp\1693208063949.png"/>
+                    <pic:cNvPicPr>
+                      <a:picLocks noChangeAspect="1" noChangeArrowheads="1"/>
+                    </pic:cNvPicPr>
+                  </pic:nvPicPr>
+                  <pic:blipFill>
+                    <a:blip r:embed="rId20">
+                      <a:extLst>
+                        <a:ext uri="{28A0092B-C50C-407E-A947-70E740481C1C}">
+                          <a14:useLocalDpi xmlns:a14="http://schemas.microsoft.com/office/drawing/2010/main" val="0"/>
+                        </a:ext>
+                      </a:extLst>
+                    </a:blip>
+                    <a:srcRect/>
+                    <a:stretch>
+                      <a:fillRect/>
+                    </a:stretch>
+                  </pic:blipFill>
+                  <pic:spPr bwMode="auto">
+                    <a:xfrm>
+                      <a:off x="0" y="0"/>
+                      <a:ext cx="3168651" cy="1797967"/>
+                    </a:xfrm>
+                    <a:prstGeom prst="rect">
+                      <a:avLst/>
+                    </a:prstGeom>
+                    <a:noFill/>
+                    <a:ln>
+                      <a:solidFill>
+                        <a:schemeClr val="tx1"/>
+                      </a:solidFill>
+                    </a:ln>
+                  </pic:spPr>
+                </pic:pic>
+              </a:graphicData>
+            </a:graphic>
+          </wp:inline>
+        </w:drawing>
+      </w:r>
+    </w:p>
+    <w:p/>
+    <w:p/>
+    <w:p/>
+    <w:p>
+      <w:r>
+        <w:t>Usability test:</w:t>
+      </w:r>
+      <w:bookmarkStart w:id="0" w:name="_GoBack"/>
+      <w:bookmarkEnd w:id="0"/>
+      <w:r>
+        <w:br/>
+      </w:r>
+      <w:r>
+        <w:br/>
+        <w:t>Voice input confused</w:t>
+      </w:r>
+    </w:p>
+    <w:p/>
     <w:sectPr>
       <w:pgSz w:w="12240" w:h="15840"/>
       <w:pgMar w:top="1440" w:right="1800" w:bottom="1440" w:left="1800" w:header="720" w:footer="720" w:gutter="0"/>

</xml_diff>